<commit_message>
Added some disadvatages and advantages for Vyte Profile
</commit_message>
<xml_diff>
--- a/CompetitorProfiles_updated.docx
+++ b/CompetitorProfiles_updated.docx
@@ -1,6 +1,6 @@
 
 <file path=word/document.xml><?xml version="1.0" encoding="utf-8"?>
-<w:document xmlns:wpc="http://schemas.microsoft.com/office/word/2010/wordprocessingCanvas" xmlns:cx="http://schemas.microsoft.com/office/drawing/2014/chartex" xmlns:cx1="http://schemas.microsoft.com/office/drawing/2015/9/8/chartex" xmlns:cx2="http://schemas.microsoft.com/office/drawing/2015/10/21/chartex" xmlns:mc="http://schemas.openxmlformats.org/markup-compatibility/2006" xmlns:o="urn:schemas-microsoft-com:office:office" xmlns:r="http://schemas.openxmlformats.org/officeDocument/2006/relationships" xmlns:m="http://schemas.openxmlformats.org/officeDocument/2006/math" xmlns:v="urn:schemas-microsoft-com:vml" xmlns:wp14="http://schemas.microsoft.com/office/word/2010/wordprocessingDrawing" xmlns:wp="http://schemas.openxmlformats.org/drawingml/2006/wordprocessingDrawing" xmlns:w10="urn:schemas-microsoft-com:office:word" xmlns:w="http://schemas.openxmlformats.org/wordprocessingml/2006/main" xmlns:w14="http://schemas.microsoft.com/office/word/2010/wordml" xmlns:w15="http://schemas.microsoft.com/office/word/2012/wordml" xmlns:w16se="http://schemas.microsoft.com/office/word/2015/wordml/symex" xmlns:wpg="http://schemas.microsoft.com/office/word/2010/wordprocessingGroup" xmlns:wpi="http://schemas.microsoft.com/office/word/2010/wordprocessingInk" xmlns:wne="http://schemas.microsoft.com/office/word/2006/wordml" xmlns:wps="http://schemas.microsoft.com/office/word/2010/wordprocessingShape" mc:Ignorable="w14 w15 w16se wp14">
+<w:document xmlns:wpc="http://schemas.microsoft.com/office/word/2010/wordprocessingCanvas" xmlns:mo="http://schemas.microsoft.com/office/mac/office/2008/main" xmlns:mc="http://schemas.openxmlformats.org/markup-compatibility/2006" xmlns:mv="urn:schemas-microsoft-com:mac:vml" xmlns:o="urn:schemas-microsoft-com:office:office" xmlns:r="http://schemas.openxmlformats.org/officeDocument/2006/relationships" xmlns:m="http://schemas.openxmlformats.org/officeDocument/2006/math" xmlns:v="urn:schemas-microsoft-com:vml" xmlns:wp14="http://schemas.microsoft.com/office/word/2010/wordprocessingDrawing" xmlns:wp="http://schemas.openxmlformats.org/drawingml/2006/wordprocessingDrawing" xmlns:w10="urn:schemas-microsoft-com:office:word" xmlns:w="http://schemas.openxmlformats.org/wordprocessingml/2006/main" xmlns:w14="http://schemas.microsoft.com/office/word/2010/wordml" xmlns:w15="http://schemas.microsoft.com/office/word/2012/wordml" xmlns:wpg="http://schemas.microsoft.com/office/word/2010/wordprocessingGroup" xmlns:wpi="http://schemas.microsoft.com/office/word/2010/wordprocessingInk" xmlns:wne="http://schemas.microsoft.com/office/word/2006/wordml" xmlns:wps="http://schemas.microsoft.com/office/word/2010/wordprocessingShape" mc:Ignorable="w14 w15 wp14">
   <w:body>
     <w:p>
       <w:pPr>
@@ -667,6 +667,81 @@
           <w:numId w:val="6"/>
         </w:numPr>
       </w:pPr>
+      <w:r>
+        <w:t xml:space="preserve">Uses slack, </w:t>
+      </w:r>
+      <w:proofErr w:type="spellStart"/>
+      <w:r>
+        <w:t>ios</w:t>
+      </w:r>
+      <w:proofErr w:type="spellEnd"/>
+      <w:r>
+        <w:t>, and web interface</w:t>
+      </w:r>
+    </w:p>
+    <w:p>
+      <w:pPr>
+        <w:pStyle w:val="ListParagraph"/>
+        <w:numPr>
+          <w:ilvl w:val="0"/>
+          <w:numId w:val="6"/>
+        </w:numPr>
+      </w:pPr>
+      <w:r>
+        <w:t>Makes time suggestions</w:t>
+      </w:r>
+    </w:p>
+    <w:p>
+      <w:pPr>
+        <w:pStyle w:val="ListParagraph"/>
+        <w:numPr>
+          <w:ilvl w:val="0"/>
+          <w:numId w:val="6"/>
+        </w:numPr>
+      </w:pPr>
+      <w:r>
+        <w:t>Allows for different types of meetings: 1 on 1 or group meetings</w:t>
+      </w:r>
+    </w:p>
+    <w:p>
+      <w:pPr>
+        <w:pStyle w:val="ListParagraph"/>
+        <w:numPr>
+          <w:ilvl w:val="0"/>
+          <w:numId w:val="6"/>
+        </w:numPr>
+      </w:pPr>
+      <w:r>
+        <w:t>Allows invitees to come to a consensus for a date/</w:t>
+      </w:r>
+      <w:proofErr w:type="gramStart"/>
+      <w:r>
+        <w:t>time  to</w:t>
+      </w:r>
+      <w:proofErr w:type="gramEnd"/>
+      <w:r>
+        <w:t xml:space="preserve"> meet by voting</w:t>
+      </w:r>
+    </w:p>
+    <w:p>
+      <w:pPr>
+        <w:pStyle w:val="ListParagraph"/>
+        <w:numPr>
+          <w:ilvl w:val="0"/>
+          <w:numId w:val="6"/>
+        </w:numPr>
+      </w:pPr>
+      <w:r>
+        <w:t xml:space="preserve">Handles </w:t>
+      </w:r>
+      <w:proofErr w:type="spellStart"/>
+      <w:r>
+        <w:t>Timezone</w:t>
+      </w:r>
+      <w:proofErr w:type="spellEnd"/>
+      <w:r>
+        <w:t xml:space="preserve"> differences</w:t>
+      </w:r>
     </w:p>
     <w:p>
       <w:r>
@@ -683,9 +758,45 @@
       </w:pPr>
       <w:r>
         <w:t xml:space="preserve">Meeting focused only </w:t>
+      </w:r>
+    </w:p>
+    <w:p>
+      <w:pPr>
+        <w:pStyle w:val="ListParagraph"/>
+        <w:numPr>
+          <w:ilvl w:val="0"/>
+          <w:numId w:val="5"/>
+        </w:numPr>
+      </w:pPr>
+      <w:r>
+        <w:t>Costs money</w:t>
+      </w:r>
+      <w:r>
+        <w:t xml:space="preserve"> for upgraded version</w:t>
       </w:r>
       <w:bookmarkStart w:id="0" w:name="_GoBack"/>
       <w:bookmarkEnd w:id="0"/>
+    </w:p>
+    <w:p>
+      <w:pPr>
+        <w:pStyle w:val="ListParagraph"/>
+        <w:numPr>
+          <w:ilvl w:val="0"/>
+          <w:numId w:val="5"/>
+        </w:numPr>
+      </w:pPr>
+      <w:r>
+        <w:t>Does not have an option to use with android platform</w:t>
+      </w:r>
+    </w:p>
+    <w:p>
+      <w:pPr>
+        <w:pStyle w:val="ListParagraph"/>
+        <w:numPr>
+          <w:ilvl w:val="0"/>
+          <w:numId w:val="5"/>
+        </w:numPr>
+      </w:pPr>
     </w:p>
     <w:p>
       <w:pPr>
@@ -772,8 +883,8 @@
 </file>
 
 <file path=word/numbering.xml><?xml version="1.0" encoding="utf-8"?>
-<w:numbering xmlns:wpc="http://schemas.microsoft.com/office/word/2010/wordprocessingCanvas" xmlns:cx="http://schemas.microsoft.com/office/drawing/2014/chartex" xmlns:cx1="http://schemas.microsoft.com/office/drawing/2015/9/8/chartex" xmlns:cx2="http://schemas.microsoft.com/office/drawing/2015/10/21/chartex" xmlns:mc="http://schemas.openxmlformats.org/markup-compatibility/2006" xmlns:o="urn:schemas-microsoft-com:office:office" xmlns:r="http://schemas.openxmlformats.org/officeDocument/2006/relationships" xmlns:m="http://schemas.openxmlformats.org/officeDocument/2006/math" xmlns:v="urn:schemas-microsoft-com:vml" xmlns:wp14="http://schemas.microsoft.com/office/word/2010/wordprocessingDrawing" xmlns:wp="http://schemas.openxmlformats.org/drawingml/2006/wordprocessingDrawing" xmlns:w10="urn:schemas-microsoft-com:office:word" xmlns:w="http://schemas.openxmlformats.org/wordprocessingml/2006/main" xmlns:w14="http://schemas.microsoft.com/office/word/2010/wordml" xmlns:w15="http://schemas.microsoft.com/office/word/2012/wordml" xmlns:w16se="http://schemas.microsoft.com/office/word/2015/wordml/symex" xmlns:wpg="http://schemas.microsoft.com/office/word/2010/wordprocessingGroup" xmlns:wpi="http://schemas.microsoft.com/office/word/2010/wordprocessingInk" xmlns:wne="http://schemas.microsoft.com/office/word/2006/wordml" xmlns:wps="http://schemas.microsoft.com/office/word/2010/wordprocessingShape" mc:Ignorable="w14 w15 w16se wp14">
-  <w:abstractNum w:abstractNumId="0" w15:restartNumberingAfterBreak="0">
+<w:numbering xmlns:wpc="http://schemas.microsoft.com/office/word/2010/wordprocessingCanvas" xmlns:mo="http://schemas.microsoft.com/office/mac/office/2008/main" xmlns:mc="http://schemas.openxmlformats.org/markup-compatibility/2006" xmlns:mv="urn:schemas-microsoft-com:mac:vml" xmlns:o="urn:schemas-microsoft-com:office:office" xmlns:r="http://schemas.openxmlformats.org/officeDocument/2006/relationships" xmlns:m="http://schemas.openxmlformats.org/officeDocument/2006/math" xmlns:v="urn:schemas-microsoft-com:vml" xmlns:wp14="http://schemas.microsoft.com/office/word/2010/wordprocessingDrawing" xmlns:wp="http://schemas.openxmlformats.org/drawingml/2006/wordprocessingDrawing" xmlns:w10="urn:schemas-microsoft-com:office:word" xmlns:w="http://schemas.openxmlformats.org/wordprocessingml/2006/main" xmlns:w14="http://schemas.microsoft.com/office/word/2010/wordml" xmlns:w15="http://schemas.microsoft.com/office/word/2012/wordml" xmlns:wpg="http://schemas.microsoft.com/office/word/2010/wordprocessingGroup" xmlns:wpi="http://schemas.microsoft.com/office/word/2010/wordprocessingInk" xmlns:wne="http://schemas.microsoft.com/office/word/2006/wordml" xmlns:wps="http://schemas.microsoft.com/office/word/2010/wordprocessingShape" mc:Ignorable="w14 w15 wp14">
+  <w:abstractNum w:abstractNumId="0">
     <w:nsid w:val="1CAB126B"/>
     <w:multiLevelType w:val="hybridMultilevel"/>
     <w:tmpl w:val="6AE8E826"/>
@@ -886,7 +997,7 @@
       </w:rPr>
     </w:lvl>
   </w:abstractNum>
-  <w:abstractNum w:abstractNumId="1" w15:restartNumberingAfterBreak="0">
+  <w:abstractNum w:abstractNumId="1">
     <w:nsid w:val="291A0D68"/>
     <w:multiLevelType w:val="hybridMultilevel"/>
     <w:tmpl w:val="EE32956C"/>
@@ -999,7 +1110,7 @@
       </w:rPr>
     </w:lvl>
   </w:abstractNum>
-  <w:abstractNum w:abstractNumId="2" w15:restartNumberingAfterBreak="0">
+  <w:abstractNum w:abstractNumId="2">
     <w:nsid w:val="2AEF47EA"/>
     <w:multiLevelType w:val="hybridMultilevel"/>
     <w:tmpl w:val="99664570"/>
@@ -1112,7 +1223,7 @@
       </w:rPr>
     </w:lvl>
   </w:abstractNum>
-  <w:abstractNum w:abstractNumId="3" w15:restartNumberingAfterBreak="0">
+  <w:abstractNum w:abstractNumId="3">
     <w:nsid w:val="3731023D"/>
     <w:multiLevelType w:val="hybridMultilevel"/>
     <w:tmpl w:val="03A29E02"/>
@@ -1225,7 +1336,7 @@
       </w:rPr>
     </w:lvl>
   </w:abstractNum>
-  <w:abstractNum w:abstractNumId="4" w15:restartNumberingAfterBreak="0">
+  <w:abstractNum w:abstractNumId="4">
     <w:nsid w:val="6F35225D"/>
     <w:multiLevelType w:val="hybridMultilevel"/>
     <w:tmpl w:val="376A24E4"/>
@@ -1338,7 +1449,7 @@
       </w:rPr>
     </w:lvl>
   </w:abstractNum>
-  <w:abstractNum w:abstractNumId="5" w15:restartNumberingAfterBreak="0">
+  <w:abstractNum w:abstractNumId="5">
     <w:nsid w:val="7EF01541"/>
     <w:multiLevelType w:val="hybridMultilevel"/>
     <w:tmpl w:val="49187180"/>
@@ -1473,7 +1584,7 @@
 </file>
 
 <file path=word/styles.xml><?xml version="1.0" encoding="utf-8"?>
-<w:styles xmlns:mc="http://schemas.openxmlformats.org/markup-compatibility/2006" xmlns:r="http://schemas.openxmlformats.org/officeDocument/2006/relationships" xmlns:w="http://schemas.openxmlformats.org/wordprocessingml/2006/main" xmlns:w14="http://schemas.microsoft.com/office/word/2010/wordml" xmlns:w15="http://schemas.microsoft.com/office/word/2012/wordml" xmlns:w16se="http://schemas.microsoft.com/office/word/2015/wordml/symex" mc:Ignorable="w14 w15 w16se">
+<w:styles xmlns:mc="http://schemas.openxmlformats.org/markup-compatibility/2006" xmlns:r="http://schemas.openxmlformats.org/officeDocument/2006/relationships" xmlns:w="http://schemas.openxmlformats.org/wordprocessingml/2006/main" xmlns:w14="http://schemas.microsoft.com/office/word/2010/wordml" xmlns:w15="http://schemas.microsoft.com/office/word/2012/wordml" mc:Ignorable="w14 w15">
   <w:docDefaults>
     <w:rPrDefault>
       <w:rPr>
@@ -1485,7 +1596,7 @@
     </w:rPrDefault>
     <w:pPrDefault/>
   </w:docDefaults>
-  <w:latentStyles w:defLockedState="0" w:defUIPriority="99" w:defSemiHidden="0" w:defUnhideWhenUsed="0" w:defQFormat="0" w:count="372">
+  <w:latentStyles w:defLockedState="0" w:defUIPriority="99" w:defSemiHidden="0" w:defUnhideWhenUsed="0" w:defQFormat="0" w:count="382">
     <w:lsdException w:name="Normal" w:uiPriority="0" w:qFormat="1"/>
     <w:lsdException w:name="heading 1" w:uiPriority="9" w:qFormat="1"/>
     <w:lsdException w:name="heading 2" w:semiHidden="1" w:uiPriority="9" w:unhideWhenUsed="1" w:qFormat="1"/>
@@ -1591,7 +1702,6 @@
     <w:lsdException w:name="HTML Sample" w:semiHidden="1" w:unhideWhenUsed="1"/>
     <w:lsdException w:name="HTML Typewriter" w:semiHidden="1" w:unhideWhenUsed="1"/>
     <w:lsdException w:name="HTML Variable" w:semiHidden="1" w:unhideWhenUsed="1"/>
-    <w:lsdException w:name="Normal Table" w:semiHidden="1" w:unhideWhenUsed="1"/>
     <w:lsdException w:name="annotation subject" w:semiHidden="1" w:unhideWhenUsed="1"/>
     <w:lsdException w:name="No List" w:semiHidden="1" w:unhideWhenUsed="1"/>
     <w:lsdException w:name="Outline List 1" w:semiHidden="1" w:unhideWhenUsed="1"/>
@@ -1638,10 +1748,8 @@
     <w:lsdException w:name="Table Subtle 2" w:semiHidden="1" w:unhideWhenUsed="1"/>
     <w:lsdException w:name="Table Web 1" w:semiHidden="1" w:unhideWhenUsed="1"/>
     <w:lsdException w:name="Table Web 2" w:semiHidden="1" w:unhideWhenUsed="1"/>
-    <w:lsdException w:name="Table Web 3" w:semiHidden="1" w:unhideWhenUsed="1"/>
     <w:lsdException w:name="Balloon Text" w:semiHidden="1" w:unhideWhenUsed="1"/>
     <w:lsdException w:name="Table Grid" w:uiPriority="39"/>
-    <w:lsdException w:name="Table Theme" w:semiHidden="1" w:unhideWhenUsed="1"/>
     <w:lsdException w:name="Placeholder Text" w:semiHidden="1"/>
     <w:lsdException w:name="No Spacing" w:uiPriority="1" w:qFormat="1"/>
     <w:lsdException w:name="Light Shading" w:uiPriority="60"/>
@@ -1858,6 +1966,7 @@
     <w:lsdException w:name="List Table 6 Colorful Accent 6" w:uiPriority="51"/>
     <w:lsdException w:name="List Table 7 Colorful Accent 6" w:uiPriority="52"/>
     <w:lsdException w:name="Mention" w:semiHidden="1" w:unhideWhenUsed="1"/>
+    <w:lsdException w:name="Smart Hyperlink" w:semiHidden="1" w:unhideWhenUsed="1"/>
   </w:latentStyles>
   <w:style w:type="paragraph" w:default="1" w:styleId="Normal">
     <w:name w:val="Normal"/>

</xml_diff>